<commit_message>
lab 10 and start of SNOTEL project
</commit_message>
<xml_diff>
--- a/Project/ProjectProposal.docx
+++ b/Project/ProjectProposal.docx
@@ -83,7 +83,13 @@
         <w:t>also has been used in climate studies.</w:t>
       </w:r>
       <w:r>
-        <w:t xml:space="preserve"> I intend to use this dataset to investigate variance in SWE, precipitation, and temperature at SNOTEL sites across different EPA Level III Ecoregions. I am also interested variance in those variables between SNOTEL sites at similar elevations.</w:t>
+        <w:t xml:space="preserve"> I intend to use this dataset to investigate variance in SWE, precipitation, and temperature at SNOTEL sites across different EPA Level III Ecoregions. I am also interested</w:t>
+      </w:r>
+      <w:r>
+        <w:t xml:space="preserve"> in</w:t>
+      </w:r>
+      <w:r>
+        <w:t xml:space="preserve"> variance in those variables between SNOTEL sites at similar elevations.</w:t>
       </w:r>
     </w:p>
     <w:p>

</xml_diff>